<commit_message>
fixed all the minor errors of add.html and gallery.html
</commit_message>
<xml_diff>
--- a/a1/Test.docx
+++ b/a1/Test.docx
@@ -18,7 +18,15 @@
         <w:t>Validation Screenshots of Html Pages</w:t>
       </w:r>
     </w:p>
-    <w:p/>
+    <w:p>
+      <w:pPr>
+        <w:jc w:val="center"/>
+        <w:rPr>
+          <w:b/>
+          <w:bCs/>
+        </w:rPr>
+      </w:pPr>
+    </w:p>
     <w:p>
       <w:pPr>
         <w:pStyle w:val="ListParagraph"/>
@@ -33,11 +41,14 @@
     </w:p>
     <w:p>
       <w:r>
+        <w:rPr>
+          <w:noProof/>
+        </w:rPr>
         <w:drawing>
-          <wp:inline distT="0" distB="0" distL="0" distR="0" wp14:anchorId="490D64CD" wp14:editId="419DC393">
-            <wp:extent cx="5731510" cy="2089785"/>
-            <wp:effectExtent l="0" t="0" r="2540" b="5715"/>
-            <wp:docPr id="124709212" name="Picture 1" descr="A screenshot of a computer&#10;&#10;Description automatically generated"/>
+          <wp:inline distT="0" distB="0" distL="0" distR="0" wp14:anchorId="165F4EED" wp14:editId="26AA1DE4">
+            <wp:extent cx="5731510" cy="1418590"/>
+            <wp:effectExtent l="0" t="0" r="2540" b="0"/>
+            <wp:docPr id="973370751" name="Picture 1" descr="A screenshot of a computer&#10;&#10;Description automatically generated"/>
             <wp:cNvGraphicFramePr>
               <a:graphicFrameLocks xmlns:a="http://schemas.openxmlformats.org/drawingml/2006/main" noChangeAspect="1"/>
             </wp:cNvGraphicFramePr>
@@ -45,7 +56,7 @@
               <a:graphicData uri="http://schemas.openxmlformats.org/drawingml/2006/picture">
                 <pic:pic xmlns:pic="http://schemas.openxmlformats.org/drawingml/2006/picture">
                   <pic:nvPicPr>
-                    <pic:cNvPr id="124709212" name="Picture 1" descr="A screenshot of a computer&#10;&#10;Description automatically generated"/>
+                    <pic:cNvPr id="973370751" name="Picture 1" descr="A screenshot of a computer&#10;&#10;Description automatically generated"/>
                     <pic:cNvPicPr/>
                   </pic:nvPicPr>
                   <pic:blipFill>
@@ -57,7 +68,7 @@
                   <pic:spPr>
                     <a:xfrm>
                       <a:off x="0" y="0"/>
-                      <a:ext cx="5731510" cy="2089785"/>
+                      <a:ext cx="5731510" cy="1418590"/>
                     </a:xfrm>
                     <a:prstGeom prst="rect">
                       <a:avLst/>
@@ -71,12 +82,30 @@
       </w:r>
     </w:p>
     <w:p>
+      <w:pPr>
+        <w:pStyle w:val="ListParagraph"/>
+        <w:numPr>
+          <w:ilvl w:val="0"/>
+          <w:numId w:val="1"/>
+        </w:numPr>
+      </w:pPr>
       <w:r>
+        <w:t>pets.html</w:t>
+      </w:r>
+    </w:p>
+    <w:p>
+      <w:pPr>
+        <w:ind w:left="360"/>
+      </w:pPr>
+      <w:r>
+        <w:rPr>
+          <w:noProof/>
+        </w:rPr>
         <w:drawing>
-          <wp:inline distT="0" distB="0" distL="0" distR="0" wp14:anchorId="2A16697F" wp14:editId="76EF3D4F">
-            <wp:extent cx="5731510" cy="3417570"/>
+          <wp:inline distT="0" distB="0" distL="0" distR="0" wp14:anchorId="07A30A61" wp14:editId="052A2094">
+            <wp:extent cx="5731510" cy="1430655"/>
             <wp:effectExtent l="0" t="0" r="2540" b="0"/>
-            <wp:docPr id="796496557" name="Picture 1" descr="A screenshot of a computer code&#10;&#10;Description automatically generated"/>
+            <wp:docPr id="460917983" name="Picture 1" descr="A screenshot of a computer&#10;&#10;Description automatically generated"/>
             <wp:cNvGraphicFramePr>
               <a:graphicFrameLocks xmlns:a="http://schemas.openxmlformats.org/drawingml/2006/main" noChangeAspect="1"/>
             </wp:cNvGraphicFramePr>
@@ -84,7 +113,7 @@
               <a:graphicData uri="http://schemas.openxmlformats.org/drawingml/2006/picture">
                 <pic:pic xmlns:pic="http://schemas.openxmlformats.org/drawingml/2006/picture">
                   <pic:nvPicPr>
-                    <pic:cNvPr id="796496557" name="Picture 1" descr="A screenshot of a computer code&#10;&#10;Description automatically generated"/>
+                    <pic:cNvPr id="460917983" name="Picture 1" descr="A screenshot of a computer&#10;&#10;Description automatically generated"/>
                     <pic:cNvPicPr/>
                   </pic:nvPicPr>
                   <pic:blipFill>
@@ -96,7 +125,7 @@
                   <pic:spPr>
                     <a:xfrm>
                       <a:off x="0" y="0"/>
-                      <a:ext cx="5731510" cy="3417570"/>
+                      <a:ext cx="5731510" cy="1430655"/>
                     </a:xfrm>
                     <a:prstGeom prst="rect">
                       <a:avLst/>
@@ -110,12 +139,33 @@
       </w:r>
     </w:p>
     <w:p>
+      <w:pPr>
+        <w:pStyle w:val="ListParagraph"/>
+        <w:numPr>
+          <w:ilvl w:val="0"/>
+          <w:numId w:val="1"/>
+        </w:numPr>
+      </w:pPr>
       <w:r>
+        <w:t>add</w:t>
+      </w:r>
+      <w:r>
+        <w:t>.html</w:t>
+      </w:r>
+    </w:p>
+    <w:p>
+      <w:pPr>
+        <w:ind w:left="360"/>
+      </w:pPr>
+      <w:r>
+        <w:rPr>
+          <w:noProof/>
+        </w:rPr>
         <w:drawing>
-          <wp:inline distT="0" distB="0" distL="0" distR="0" wp14:anchorId="6A674736" wp14:editId="235FFD8A">
-            <wp:extent cx="5855335" cy="288925"/>
-            <wp:effectExtent l="0" t="0" r="0" b="0"/>
-            <wp:docPr id="610860702" name="Picture 1"/>
+          <wp:inline distT="0" distB="0" distL="0" distR="0" wp14:anchorId="5359127F" wp14:editId="16450FCB">
+            <wp:extent cx="5731510" cy="2031365"/>
+            <wp:effectExtent l="0" t="0" r="2540" b="6985"/>
+            <wp:docPr id="1787587600" name="Picture 1" descr="A screenshot of a computer&#10;&#10;Description automatically generated"/>
             <wp:cNvGraphicFramePr>
               <a:graphicFrameLocks xmlns:a="http://schemas.openxmlformats.org/drawingml/2006/main" noChangeAspect="1"/>
             </wp:cNvGraphicFramePr>
@@ -123,7 +173,7 @@
               <a:graphicData uri="http://schemas.openxmlformats.org/drawingml/2006/picture">
                 <pic:pic xmlns:pic="http://schemas.openxmlformats.org/drawingml/2006/picture">
                   <pic:nvPicPr>
-                    <pic:cNvPr id="610860702" name=""/>
+                    <pic:cNvPr id="1787587600" name="Picture 1" descr="A screenshot of a computer&#10;&#10;Description automatically generated"/>
                     <pic:cNvPicPr/>
                   </pic:nvPicPr>
                   <pic:blipFill>
@@ -135,7 +185,7 @@
                   <pic:spPr>
                     <a:xfrm>
                       <a:off x="0" y="0"/>
-                      <a:ext cx="5855335" cy="288925"/>
+                      <a:ext cx="5731510" cy="2031365"/>
                     </a:xfrm>
                     <a:prstGeom prst="rect">
                       <a:avLst/>
@@ -148,23 +198,13 @@
         </w:drawing>
       </w:r>
     </w:p>
-    <w:p/>
-    <w:p/>
-    <w:p/>
-    <w:p/>
-    <w:p/>
-    <w:p/>
-    <w:p>
-      <w:pPr>
-        <w:pStyle w:val="ListParagraph"/>
-        <w:numPr>
-          <w:ilvl w:val="0"/>
-          <w:numId w:val="1"/>
-        </w:numPr>
+    <w:p>
+      <w:pPr>
+        <w:ind w:left="360"/>
+        <w:jc w:val="center"/>
       </w:pPr>
       <w:r>
-        <w:lastRenderedPageBreak/>
-        <w:t>pets.html</w:t>
+        <w:t>Before</w:t>
       </w:r>
     </w:p>
     <w:p>
@@ -172,11 +212,14 @@
         <w:ind w:left="360"/>
       </w:pPr>
       <w:r>
+        <w:rPr>
+          <w:noProof/>
+        </w:rPr>
         <w:drawing>
-          <wp:inline distT="0" distB="0" distL="0" distR="0" wp14:anchorId="60304B4E" wp14:editId="18DC195B">
-            <wp:extent cx="5731510" cy="2766695"/>
+          <wp:inline distT="0" distB="0" distL="0" distR="0" wp14:anchorId="73D4D50C" wp14:editId="5C7A603E">
+            <wp:extent cx="5731510" cy="1416685"/>
             <wp:effectExtent l="0" t="0" r="2540" b="0"/>
-            <wp:docPr id="1304720009" name="Picture 1" descr="A screenshot of a computer&#10;&#10;Description automatically generated"/>
+            <wp:docPr id="1339026877" name="Picture 1" descr="A screenshot of a computer&#10;&#10;Description automatically generated"/>
             <wp:cNvGraphicFramePr>
               <a:graphicFrameLocks xmlns:a="http://schemas.openxmlformats.org/drawingml/2006/main" noChangeAspect="1"/>
             </wp:cNvGraphicFramePr>
@@ -184,7 +227,7 @@
               <a:graphicData uri="http://schemas.openxmlformats.org/drawingml/2006/picture">
                 <pic:pic xmlns:pic="http://schemas.openxmlformats.org/drawingml/2006/picture">
                   <pic:nvPicPr>
-                    <pic:cNvPr id="1304720009" name="Picture 1" descr="A screenshot of a computer&#10;&#10;Description automatically generated"/>
+                    <pic:cNvPr id="1339026877" name="Picture 1" descr="A screenshot of a computer&#10;&#10;Description automatically generated"/>
                     <pic:cNvPicPr/>
                   </pic:nvPicPr>
                   <pic:blipFill>
@@ -196,7 +239,7 @@
                   <pic:spPr>
                     <a:xfrm>
                       <a:off x="0" y="0"/>
-                      <a:ext cx="5731510" cy="2766695"/>
+                      <a:ext cx="5731510" cy="1416685"/>
                     </a:xfrm>
                     <a:prstGeom prst="rect">
                       <a:avLst/>
@@ -212,13 +255,41 @@
     <w:p>
       <w:pPr>
         <w:ind w:left="360"/>
+        <w:jc w:val="center"/>
       </w:pPr>
       <w:r>
+        <w:t>Screenshot a</w:t>
+      </w:r>
+      <w:r>
+        <w:t>fter resolving the errors</w:t>
+      </w:r>
+    </w:p>
+    <w:p>
+      <w:pPr>
+        <w:pStyle w:val="ListParagraph"/>
+        <w:numPr>
+          <w:ilvl w:val="0"/>
+          <w:numId w:val="1"/>
+        </w:numPr>
+      </w:pPr>
+      <w:r>
+        <w:lastRenderedPageBreak/>
+        <w:t>gallery.html</w:t>
+      </w:r>
+    </w:p>
+    <w:p>
+      <w:pPr>
+        <w:ind w:left="360"/>
+      </w:pPr>
+      <w:r>
+        <w:rPr>
+          <w:noProof/>
+        </w:rPr>
         <w:drawing>
-          <wp:inline distT="0" distB="0" distL="0" distR="0" wp14:anchorId="4178CE70" wp14:editId="721147B6">
-            <wp:extent cx="5731510" cy="2483485"/>
+          <wp:inline distT="0" distB="0" distL="0" distR="0" wp14:anchorId="2A4AA9D9" wp14:editId="05498F26">
+            <wp:extent cx="5731510" cy="2343150"/>
             <wp:effectExtent l="0" t="0" r="2540" b="0"/>
-            <wp:docPr id="812163253" name="Picture 1" descr="A close up of a computer screen&#10;&#10;Description automatically generated"/>
+            <wp:docPr id="2131444008" name="Picture 1" descr="A screenshot of a computer&#10;&#10;Description automatically generated"/>
             <wp:cNvGraphicFramePr>
               <a:graphicFrameLocks xmlns:a="http://schemas.openxmlformats.org/drawingml/2006/main" noChangeAspect="1"/>
             </wp:cNvGraphicFramePr>
@@ -226,7 +297,7 @@
               <a:graphicData uri="http://schemas.openxmlformats.org/drawingml/2006/picture">
                 <pic:pic xmlns:pic="http://schemas.openxmlformats.org/drawingml/2006/picture">
                   <pic:nvPicPr>
-                    <pic:cNvPr id="812163253" name="Picture 1" descr="A close up of a computer screen&#10;&#10;Description automatically generated"/>
+                    <pic:cNvPr id="2131444008" name="Picture 1" descr="A screenshot of a computer&#10;&#10;Description automatically generated"/>
                     <pic:cNvPicPr/>
                   </pic:nvPicPr>
                   <pic:blipFill>
@@ -238,7 +309,7 @@
                   <pic:spPr>
                     <a:xfrm>
                       <a:off x="0" y="0"/>
-                      <a:ext cx="5731510" cy="2483485"/>
+                      <a:ext cx="5731510" cy="2343150"/>
                     </a:xfrm>
                     <a:prstGeom prst="rect">
                       <a:avLst/>
@@ -256,11 +327,14 @@
         <w:ind w:left="360"/>
       </w:pPr>
       <w:r>
+        <w:rPr>
+          <w:noProof/>
+        </w:rPr>
         <w:drawing>
-          <wp:inline distT="0" distB="0" distL="0" distR="0" wp14:anchorId="2A3558E8" wp14:editId="079C29E6">
-            <wp:extent cx="5731510" cy="1659255"/>
+          <wp:inline distT="0" distB="0" distL="0" distR="0" wp14:anchorId="6754D1EA" wp14:editId="22427165">
+            <wp:extent cx="5731510" cy="1413510"/>
             <wp:effectExtent l="0" t="0" r="2540" b="0"/>
-            <wp:docPr id="32681715" name="Picture 1" descr="A close-up of a computer screen&#10;&#10;Description automatically generated"/>
+            <wp:docPr id="2141976045" name="Picture 1" descr="A screenshot of a computer&#10;&#10;Description automatically generated"/>
             <wp:cNvGraphicFramePr>
               <a:graphicFrameLocks xmlns:a="http://schemas.openxmlformats.org/drawingml/2006/main" noChangeAspect="1"/>
             </wp:cNvGraphicFramePr>
@@ -268,7 +342,7 @@
               <a:graphicData uri="http://schemas.openxmlformats.org/drawingml/2006/picture">
                 <pic:pic xmlns:pic="http://schemas.openxmlformats.org/drawingml/2006/picture">
                   <pic:nvPicPr>
-                    <pic:cNvPr id="32681715" name="Picture 1" descr="A close-up of a computer screen&#10;&#10;Description automatically generated"/>
+                    <pic:cNvPr id="2141976045" name="Picture 1" descr="A screenshot of a computer&#10;&#10;Description automatically generated"/>
                     <pic:cNvPicPr/>
                   </pic:nvPicPr>
                   <pic:blipFill>
@@ -280,7 +354,7 @@
                   <pic:spPr>
                     <a:xfrm>
                       <a:off x="0" y="0"/>
-                      <a:ext cx="5731510" cy="1659255"/>
+                      <a:ext cx="5731510" cy="1413510"/>
                     </a:xfrm>
                     <a:prstGeom prst="rect">
                       <a:avLst/>
@@ -296,33 +370,16 @@
     <w:p>
       <w:pPr>
         <w:ind w:left="360"/>
-      </w:pPr>
-    </w:p>
-    <w:p>
-      <w:pPr>
-        <w:ind w:left="360"/>
-      </w:pPr>
-    </w:p>
-    <w:p>
-      <w:pPr>
-        <w:ind w:left="360"/>
-      </w:pPr>
-    </w:p>
-    <w:p>
-      <w:pPr>
-        <w:ind w:left="360"/>
-      </w:pPr>
-    </w:p>
-    <w:p>
-      <w:pPr>
-        <w:ind w:left="360"/>
-      </w:pPr>
-    </w:p>
-    <w:p>
-      <w:pPr>
-        <w:ind w:left="360"/>
-      </w:pPr>
-    </w:p>
+        <w:jc w:val="center"/>
+      </w:pPr>
+      <w:r>
+        <w:t xml:space="preserve">Screenshot  after resolving the </w:t>
+      </w:r>
+      <w:r>
+        <w:t>errors</w:t>
+      </w:r>
+    </w:p>
+    <w:p/>
     <w:p>
       <w:pPr>
         <w:pStyle w:val="ListParagraph"/>
@@ -332,19 +389,27 @@
         </w:numPr>
       </w:pPr>
       <w:r>
-        <w:t>add.html</w:t>
+        <w:t xml:space="preserve">style.css </w:t>
       </w:r>
     </w:p>
     <w:p>
       <w:pPr>
-        <w:ind w:left="360"/>
+        <w:pStyle w:val="ListParagraph"/>
+      </w:pPr>
+    </w:p>
+    <w:p>
+      <w:pPr>
+        <w:pStyle w:val="ListParagraph"/>
       </w:pPr>
       <w:r>
+        <w:rPr>
+          <w:noProof/>
+        </w:rPr>
         <w:drawing>
-          <wp:inline distT="0" distB="0" distL="0" distR="0" wp14:anchorId="61DFED71" wp14:editId="74CA0CE3">
-            <wp:extent cx="5731510" cy="2729865"/>
+          <wp:inline distT="0" distB="0" distL="0" distR="0" wp14:anchorId="015A3A60" wp14:editId="31F9D060">
+            <wp:extent cx="5731510" cy="1905635"/>
             <wp:effectExtent l="0" t="0" r="2540" b="0"/>
-            <wp:docPr id="1125914009" name="Picture 1" descr="A screenshot of a computer&#10;&#10;Description automatically generated"/>
+            <wp:docPr id="212429794" name="Picture 1" descr="A screenshot of a computer&#10;&#10;Description automatically generated"/>
             <wp:cNvGraphicFramePr>
               <a:graphicFrameLocks xmlns:a="http://schemas.openxmlformats.org/drawingml/2006/main" noChangeAspect="1"/>
             </wp:cNvGraphicFramePr>
@@ -352,7 +417,7 @@
               <a:graphicData uri="http://schemas.openxmlformats.org/drawingml/2006/picture">
                 <pic:pic xmlns:pic="http://schemas.openxmlformats.org/drawingml/2006/picture">
                   <pic:nvPicPr>
-                    <pic:cNvPr id="1125914009" name="Picture 1" descr="A screenshot of a computer&#10;&#10;Description automatically generated"/>
+                    <pic:cNvPr id="212429794" name="Picture 1" descr="A screenshot of a computer&#10;&#10;Description automatically generated"/>
                     <pic:cNvPicPr/>
                   </pic:nvPicPr>
                   <pic:blipFill>
@@ -364,7 +429,7 @@
                   <pic:spPr>
                     <a:xfrm>
                       <a:off x="0" y="0"/>
-                      <a:ext cx="5731510" cy="2729865"/>
+                      <a:ext cx="5731510" cy="1905635"/>
                     </a:xfrm>
                     <a:prstGeom prst="rect">
                       <a:avLst/>
@@ -379,260 +444,18 @@
     </w:p>
     <w:p>
       <w:pPr>
-        <w:ind w:left="360"/>
-      </w:pPr>
-      <w:r>
-        <w:drawing>
-          <wp:inline distT="0" distB="0" distL="0" distR="0" wp14:anchorId="6BE8B237" wp14:editId="742DCEEE">
-            <wp:extent cx="5731510" cy="2453005"/>
-            <wp:effectExtent l="0" t="0" r="2540" b="4445"/>
-            <wp:docPr id="1609529099" name="Picture 1" descr="A white background with text&#10;&#10;Description automatically generated"/>
-            <wp:cNvGraphicFramePr>
-              <a:graphicFrameLocks xmlns:a="http://schemas.openxmlformats.org/drawingml/2006/main" noChangeAspect="1"/>
-            </wp:cNvGraphicFramePr>
-            <a:graphic xmlns:a="http://schemas.openxmlformats.org/drawingml/2006/main">
-              <a:graphicData uri="http://schemas.openxmlformats.org/drawingml/2006/picture">
-                <pic:pic xmlns:pic="http://schemas.openxmlformats.org/drawingml/2006/picture">
-                  <pic:nvPicPr>
-                    <pic:cNvPr id="1609529099" name="Picture 1" descr="A white background with text&#10;&#10;Description automatically generated"/>
-                    <pic:cNvPicPr/>
-                  </pic:nvPicPr>
-                  <pic:blipFill>
-                    <a:blip r:embed="rId12"/>
-                    <a:stretch>
-                      <a:fillRect/>
-                    </a:stretch>
-                  </pic:blipFill>
-                  <pic:spPr>
-                    <a:xfrm>
-                      <a:off x="0" y="0"/>
-                      <a:ext cx="5731510" cy="2453005"/>
-                    </a:xfrm>
-                    <a:prstGeom prst="rect">
-                      <a:avLst/>
-                    </a:prstGeom>
-                  </pic:spPr>
-                </pic:pic>
-              </a:graphicData>
-            </a:graphic>
-          </wp:inline>
-        </w:drawing>
-      </w:r>
-    </w:p>
-    <w:p>
-      <w:pPr>
-        <w:ind w:left="360"/>
-      </w:pPr>
-      <w:r>
-        <w:drawing>
-          <wp:inline distT="0" distB="0" distL="0" distR="0" wp14:anchorId="48CE386E" wp14:editId="58085C4B">
-            <wp:extent cx="5731510" cy="1068070"/>
-            <wp:effectExtent l="0" t="0" r="2540" b="0"/>
-            <wp:docPr id="1104602228" name="Picture 1" descr="A blue and black pencil&#10;&#10;Description automatically generated with medium confidence"/>
-            <wp:cNvGraphicFramePr>
-              <a:graphicFrameLocks xmlns:a="http://schemas.openxmlformats.org/drawingml/2006/main" noChangeAspect="1"/>
-            </wp:cNvGraphicFramePr>
-            <a:graphic xmlns:a="http://schemas.openxmlformats.org/drawingml/2006/main">
-              <a:graphicData uri="http://schemas.openxmlformats.org/drawingml/2006/picture">
-                <pic:pic xmlns:pic="http://schemas.openxmlformats.org/drawingml/2006/picture">
-                  <pic:nvPicPr>
-                    <pic:cNvPr id="1104602228" name="Picture 1" descr="A blue and black pencil&#10;&#10;Description automatically generated with medium confidence"/>
-                    <pic:cNvPicPr/>
-                  </pic:nvPicPr>
-                  <pic:blipFill>
-                    <a:blip r:embed="rId13"/>
-                    <a:stretch>
-                      <a:fillRect/>
-                    </a:stretch>
-                  </pic:blipFill>
-                  <pic:spPr>
-                    <a:xfrm>
-                      <a:off x="0" y="0"/>
-                      <a:ext cx="5731510" cy="1068070"/>
-                    </a:xfrm>
-                    <a:prstGeom prst="rect">
-                      <a:avLst/>
-                    </a:prstGeom>
-                  </pic:spPr>
-                </pic:pic>
-              </a:graphicData>
-            </a:graphic>
-          </wp:inline>
-        </w:drawing>
-      </w:r>
-    </w:p>
-    <w:p>
-      <w:pPr>
-        <w:ind w:left="360"/>
-      </w:pPr>
-    </w:p>
-    <w:p>
-      <w:pPr>
-        <w:ind w:left="360"/>
-      </w:pPr>
-    </w:p>
-    <w:p>
-      <w:pPr>
-        <w:ind w:left="360"/>
-      </w:pPr>
-    </w:p>
-    <w:p>
-      <w:pPr>
-        <w:ind w:left="360"/>
-      </w:pPr>
-    </w:p>
-    <w:p>
-      <w:pPr>
-        <w:ind w:left="360"/>
-      </w:pPr>
-    </w:p>
-    <w:p>
-      <w:pPr>
-        <w:ind w:left="360"/>
-      </w:pPr>
-    </w:p>
-    <w:p>
-      <w:pPr>
-        <w:ind w:left="360"/>
-      </w:pPr>
-    </w:p>
-    <w:p>
-      <w:pPr>
         <w:pStyle w:val="ListParagraph"/>
-        <w:numPr>
-          <w:ilvl w:val="0"/>
-          <w:numId w:val="1"/>
-        </w:numPr>
-      </w:pPr>
-      <w:r>
-        <w:t>gallery.html</w:t>
-      </w:r>
+      </w:pPr>
     </w:p>
     <w:p>
       <w:pPr>
         <w:pStyle w:val="ListParagraph"/>
       </w:pPr>
-      <w:r>
-        <w:drawing>
-          <wp:inline distT="0" distB="0" distL="0" distR="0" wp14:anchorId="60C83AB8" wp14:editId="4D3498C7">
-            <wp:extent cx="5731510" cy="2639060"/>
-            <wp:effectExtent l="0" t="0" r="2540" b="8890"/>
-            <wp:docPr id="1238083032" name="Picture 1"/>
-            <wp:cNvGraphicFramePr>
-              <a:graphicFrameLocks xmlns:a="http://schemas.openxmlformats.org/drawingml/2006/main" noChangeAspect="1"/>
-            </wp:cNvGraphicFramePr>
-            <a:graphic xmlns:a="http://schemas.openxmlformats.org/drawingml/2006/main">
-              <a:graphicData uri="http://schemas.openxmlformats.org/drawingml/2006/picture">
-                <pic:pic xmlns:pic="http://schemas.openxmlformats.org/drawingml/2006/picture">
-                  <pic:nvPicPr>
-                    <pic:cNvPr id="1238083032" name=""/>
-                    <pic:cNvPicPr/>
-                  </pic:nvPicPr>
-                  <pic:blipFill>
-                    <a:blip r:embed="rId14"/>
-                    <a:stretch>
-                      <a:fillRect/>
-                    </a:stretch>
-                  </pic:blipFill>
-                  <pic:spPr>
-                    <a:xfrm>
-                      <a:off x="0" y="0"/>
-                      <a:ext cx="5731510" cy="2639060"/>
-                    </a:xfrm>
-                    <a:prstGeom prst="rect">
-                      <a:avLst/>
-                    </a:prstGeom>
-                  </pic:spPr>
-                </pic:pic>
-              </a:graphicData>
-            </a:graphic>
-          </wp:inline>
-        </w:drawing>
-      </w:r>
     </w:p>
     <w:p>
       <w:pPr>
         <w:pStyle w:val="ListParagraph"/>
       </w:pPr>
-      <w:r>
-        <w:drawing>
-          <wp:inline distT="0" distB="0" distL="0" distR="0" wp14:anchorId="0574E266" wp14:editId="629C4E92">
-            <wp:extent cx="5731510" cy="2538730"/>
-            <wp:effectExtent l="0" t="0" r="2540" b="0"/>
-            <wp:docPr id="873243656" name="Picture 1" descr="A screenshot of a computer&#10;&#10;Description automatically generated"/>
-            <wp:cNvGraphicFramePr>
-              <a:graphicFrameLocks xmlns:a="http://schemas.openxmlformats.org/drawingml/2006/main" noChangeAspect="1"/>
-            </wp:cNvGraphicFramePr>
-            <a:graphic xmlns:a="http://schemas.openxmlformats.org/drawingml/2006/main">
-              <a:graphicData uri="http://schemas.openxmlformats.org/drawingml/2006/picture">
-                <pic:pic xmlns:pic="http://schemas.openxmlformats.org/drawingml/2006/picture">
-                  <pic:nvPicPr>
-                    <pic:cNvPr id="873243656" name="Picture 1" descr="A screenshot of a computer&#10;&#10;Description automatically generated"/>
-                    <pic:cNvPicPr/>
-                  </pic:nvPicPr>
-                  <pic:blipFill>
-                    <a:blip r:embed="rId15"/>
-                    <a:stretch>
-                      <a:fillRect/>
-                    </a:stretch>
-                  </pic:blipFill>
-                  <pic:spPr>
-                    <a:xfrm>
-                      <a:off x="0" y="0"/>
-                      <a:ext cx="5731510" cy="2538730"/>
-                    </a:xfrm>
-                    <a:prstGeom prst="rect">
-                      <a:avLst/>
-                    </a:prstGeom>
-                  </pic:spPr>
-                </pic:pic>
-              </a:graphicData>
-            </a:graphic>
-          </wp:inline>
-        </w:drawing>
-      </w:r>
-    </w:p>
-    <w:p>
-      <w:pPr>
-        <w:pStyle w:val="ListParagraph"/>
-      </w:pPr>
-      <w:r>
-        <w:drawing>
-          <wp:inline distT="0" distB="0" distL="0" distR="0" wp14:anchorId="68DA428C" wp14:editId="40FD2885">
-            <wp:extent cx="5731510" cy="1177925"/>
-            <wp:effectExtent l="0" t="0" r="2540" b="3175"/>
-            <wp:docPr id="1509652924" name="Picture 1" descr="A close-up of a person&#10;&#10;Description automatically generated"/>
-            <wp:cNvGraphicFramePr>
-              <a:graphicFrameLocks xmlns:a="http://schemas.openxmlformats.org/drawingml/2006/main" noChangeAspect="1"/>
-            </wp:cNvGraphicFramePr>
-            <a:graphic xmlns:a="http://schemas.openxmlformats.org/drawingml/2006/main">
-              <a:graphicData uri="http://schemas.openxmlformats.org/drawingml/2006/picture">
-                <pic:pic xmlns:pic="http://schemas.openxmlformats.org/drawingml/2006/picture">
-                  <pic:nvPicPr>
-                    <pic:cNvPr id="1509652924" name="Picture 1" descr="A close-up of a person&#10;&#10;Description automatically generated"/>
-                    <pic:cNvPicPr/>
-                  </pic:nvPicPr>
-                  <pic:blipFill>
-                    <a:blip r:embed="rId16"/>
-                    <a:stretch>
-                      <a:fillRect/>
-                    </a:stretch>
-                  </pic:blipFill>
-                  <pic:spPr>
-                    <a:xfrm>
-                      <a:off x="0" y="0"/>
-                      <a:ext cx="5731510" cy="1177925"/>
-                    </a:xfrm>
-                    <a:prstGeom prst="rect">
-                      <a:avLst/>
-                    </a:prstGeom>
-                  </pic:spPr>
-                </pic:pic>
-              </a:graphicData>
-            </a:graphic>
-          </wp:inline>
-        </w:drawing>
-      </w:r>
     </w:p>
     <w:p>
       <w:pPr>

</xml_diff>